<commit_message>
Meteo Var stats added
</commit_message>
<xml_diff>
--- a/Output/Document/sample_with_pycharm_basic.docx
+++ b/Output/Document/sample_with_pycharm_basic.docx
@@ -165,7 +165,7 @@
     <w:p/>
     <w:p>
       <w:r>
-        <w:t>Graficas de Variable INNER_CONS</w:t>
+        <w:t>Graficas de Variable Estimación España (Junta Andalucia)</w:t>
       </w:r>
     </w:p>
     <w:p>
@@ -318,7 +318,7 @@
     <w:p/>
     <w:p>
       <w:r>
-        <w:t>Graficas de Variable PRODUCTION_HARVEST</w:t>
+        <w:t>Graficas de Variable INNER_CONS</w:t>
       </w:r>
     </w:p>
     <w:p>
@@ -471,7 +471,7 @@
     <w:p/>
     <w:p>
       <w:r>
-        <w:t>Graficas de Variable EXTERNAL_DEMAND</w:t>
+        <w:t>Graficas de Variable PRODUCTION_HARVEST_REAL_EST</w:t>
       </w:r>
     </w:p>
     <w:p>
@@ -624,7 +624,7 @@
     <w:p/>
     <w:p>
       <w:r>
-        <w:t>Graficas de Variable EXIS_INIC</w:t>
+        <w:t>Graficas de Variable PRODUCTION_HARVEST_LAST_YEAR</w:t>
       </w:r>
     </w:p>
     <w:p>
@@ -777,7 +777,7 @@
     <w:p/>
     <w:p>
       <w:r>
-        <w:t>Graficas de Variable EXPORTS</w:t>
+        <w:t>Graficas de Variable TOTAL_CONS</w:t>
       </w:r>
     </w:p>
     <w:p>
@@ -930,7 +930,7 @@
     <w:p/>
     <w:p>
       <w:r>
-        <w:t>Graficas de Variable INTERNAL_DEMAND</w:t>
+        <w:t>Graficas de Variable EXIS_INIC</w:t>
       </w:r>
     </w:p>
     <w:p>
@@ -1215,6 +1215,465 @@
                   </pic:nvPicPr>
                   <pic:blipFill>
                     <a:blip r:embed="rId40"/>
+                    <a:stretch>
+                      <a:fillRect/>
+                    </a:stretch>
+                  </pic:blipFill>
+                  <pic:spPr>
+                    <a:xfrm>
+                      <a:off x="0" y="0"/>
+                      <a:ext cx="4572000" cy="2743200"/>
+                    </a:xfrm>
+                    <a:prstGeom prst="rect"/>
+                  </pic:spPr>
+                </pic:pic>
+              </a:graphicData>
+            </a:graphic>
+          </wp:inline>
+        </w:drawing>
+      </w:r>
+    </w:p>
+    <w:p/>
+    <w:p>
+      <w:r>
+        <w:t>Graficas de Variable EXPORTS</w:t>
+      </w:r>
+    </w:p>
+    <w:p>
+      <w:r>
+        <w:drawing>
+          <wp:inline xmlns:a="http://schemas.openxmlformats.org/drawingml/2006/main" xmlns:pic="http://schemas.openxmlformats.org/drawingml/2006/picture">
+            <wp:extent cx="2743200" cy="1828800"/>
+            <wp:docPr id="33" name="Picture 33"/>
+            <wp:cNvGraphicFramePr>
+              <a:graphicFrameLocks noChangeAspect="1"/>
+            </wp:cNvGraphicFramePr>
+            <a:graphic>
+              <a:graphicData uri="http://schemas.openxmlformats.org/drawingml/2006/picture">
+                <pic:pic>
+                  <pic:nvPicPr>
+                    <pic:cNvPr id="0" name="image.png"/>
+                    <pic:cNvPicPr/>
+                  </pic:nvPicPr>
+                  <pic:blipFill>
+                    <a:blip r:embed="rId41"/>
+                    <a:stretch>
+                      <a:fillRect/>
+                    </a:stretch>
+                  </pic:blipFill>
+                  <pic:spPr>
+                    <a:xfrm>
+                      <a:off x="0" y="0"/>
+                      <a:ext cx="2743200" cy="1828800"/>
+                    </a:xfrm>
+                    <a:prstGeom prst="rect"/>
+                  </pic:spPr>
+                </pic:pic>
+              </a:graphicData>
+            </a:graphic>
+          </wp:inline>
+        </w:drawing>
+      </w:r>
+    </w:p>
+    <w:p/>
+    <w:p>
+      <w:r>
+        <w:drawing>
+          <wp:inline xmlns:a="http://schemas.openxmlformats.org/drawingml/2006/main" xmlns:pic="http://schemas.openxmlformats.org/drawingml/2006/picture">
+            <wp:extent cx="2743200" cy="1828800"/>
+            <wp:docPr id="34" name="Picture 34"/>
+            <wp:cNvGraphicFramePr>
+              <a:graphicFrameLocks noChangeAspect="1"/>
+            </wp:cNvGraphicFramePr>
+            <a:graphic>
+              <a:graphicData uri="http://schemas.openxmlformats.org/drawingml/2006/picture">
+                <pic:pic>
+                  <pic:nvPicPr>
+                    <pic:cNvPr id="0" name="image.png"/>
+                    <pic:cNvPicPr/>
+                  </pic:nvPicPr>
+                  <pic:blipFill>
+                    <a:blip r:embed="rId42"/>
+                    <a:stretch>
+                      <a:fillRect/>
+                    </a:stretch>
+                  </pic:blipFill>
+                  <pic:spPr>
+                    <a:xfrm>
+                      <a:off x="0" y="0"/>
+                      <a:ext cx="2743200" cy="1828800"/>
+                    </a:xfrm>
+                    <a:prstGeom prst="rect"/>
+                  </pic:spPr>
+                </pic:pic>
+              </a:graphicData>
+            </a:graphic>
+          </wp:inline>
+        </w:drawing>
+      </w:r>
+    </w:p>
+    <w:p/>
+    <w:p>
+      <w:r>
+        <w:drawing>
+          <wp:inline xmlns:a="http://schemas.openxmlformats.org/drawingml/2006/main" xmlns:pic="http://schemas.openxmlformats.org/drawingml/2006/picture">
+            <wp:extent cx="4572000" cy="2743200"/>
+            <wp:docPr id="35" name="Picture 35"/>
+            <wp:cNvGraphicFramePr>
+              <a:graphicFrameLocks noChangeAspect="1"/>
+            </wp:cNvGraphicFramePr>
+            <a:graphic>
+              <a:graphicData uri="http://schemas.openxmlformats.org/drawingml/2006/picture">
+                <pic:pic>
+                  <pic:nvPicPr>
+                    <pic:cNvPr id="0" name="image.png"/>
+                    <pic:cNvPicPr/>
+                  </pic:nvPicPr>
+                  <pic:blipFill>
+                    <a:blip r:embed="rId43"/>
+                    <a:stretch>
+                      <a:fillRect/>
+                    </a:stretch>
+                  </pic:blipFill>
+                  <pic:spPr>
+                    <a:xfrm>
+                      <a:off x="0" y="0"/>
+                      <a:ext cx="4572000" cy="2743200"/>
+                    </a:xfrm>
+                    <a:prstGeom prst="rect"/>
+                  </pic:spPr>
+                </pic:pic>
+              </a:graphicData>
+            </a:graphic>
+          </wp:inline>
+        </w:drawing>
+      </w:r>
+    </w:p>
+    <w:p/>
+    <w:p>
+      <w:r>
+        <w:drawing>
+          <wp:inline xmlns:a="http://schemas.openxmlformats.org/drawingml/2006/main" xmlns:pic="http://schemas.openxmlformats.org/drawingml/2006/picture">
+            <wp:extent cx="4572000" cy="2743200"/>
+            <wp:docPr id="36" name="Picture 36"/>
+            <wp:cNvGraphicFramePr>
+              <a:graphicFrameLocks noChangeAspect="1"/>
+            </wp:cNvGraphicFramePr>
+            <a:graphic>
+              <a:graphicData uri="http://schemas.openxmlformats.org/drawingml/2006/picture">
+                <pic:pic>
+                  <pic:nvPicPr>
+                    <pic:cNvPr id="0" name="image.png"/>
+                    <pic:cNvPicPr/>
+                  </pic:nvPicPr>
+                  <pic:blipFill>
+                    <a:blip r:embed="rId44"/>
+                    <a:stretch>
+                      <a:fillRect/>
+                    </a:stretch>
+                  </pic:blipFill>
+                  <pic:spPr>
+                    <a:xfrm>
+                      <a:off x="0" y="0"/>
+                      <a:ext cx="4572000" cy="2743200"/>
+                    </a:xfrm>
+                    <a:prstGeom prst="rect"/>
+                  </pic:spPr>
+                </pic:pic>
+              </a:graphicData>
+            </a:graphic>
+          </wp:inline>
+        </w:drawing>
+      </w:r>
+    </w:p>
+    <w:p/>
+    <w:p>
+      <w:r>
+        <w:t>Graficas de Variable PRODUCTION_HARVEST_2_YEARS</w:t>
+      </w:r>
+    </w:p>
+    <w:p>
+      <w:r>
+        <w:drawing>
+          <wp:inline xmlns:a="http://schemas.openxmlformats.org/drawingml/2006/main" xmlns:pic="http://schemas.openxmlformats.org/drawingml/2006/picture">
+            <wp:extent cx="2743200" cy="1828800"/>
+            <wp:docPr id="37" name="Picture 37"/>
+            <wp:cNvGraphicFramePr>
+              <a:graphicFrameLocks noChangeAspect="1"/>
+            </wp:cNvGraphicFramePr>
+            <a:graphic>
+              <a:graphicData uri="http://schemas.openxmlformats.org/drawingml/2006/picture">
+                <pic:pic>
+                  <pic:nvPicPr>
+                    <pic:cNvPr id="0" name="image.png"/>
+                    <pic:cNvPicPr/>
+                  </pic:nvPicPr>
+                  <pic:blipFill>
+                    <a:blip r:embed="rId45"/>
+                    <a:stretch>
+                      <a:fillRect/>
+                    </a:stretch>
+                  </pic:blipFill>
+                  <pic:spPr>
+                    <a:xfrm>
+                      <a:off x="0" y="0"/>
+                      <a:ext cx="2743200" cy="1828800"/>
+                    </a:xfrm>
+                    <a:prstGeom prst="rect"/>
+                  </pic:spPr>
+                </pic:pic>
+              </a:graphicData>
+            </a:graphic>
+          </wp:inline>
+        </w:drawing>
+      </w:r>
+    </w:p>
+    <w:p/>
+    <w:p>
+      <w:r>
+        <w:drawing>
+          <wp:inline xmlns:a="http://schemas.openxmlformats.org/drawingml/2006/main" xmlns:pic="http://schemas.openxmlformats.org/drawingml/2006/picture">
+            <wp:extent cx="2743200" cy="1828800"/>
+            <wp:docPr id="38" name="Picture 38"/>
+            <wp:cNvGraphicFramePr>
+              <a:graphicFrameLocks noChangeAspect="1"/>
+            </wp:cNvGraphicFramePr>
+            <a:graphic>
+              <a:graphicData uri="http://schemas.openxmlformats.org/drawingml/2006/picture">
+                <pic:pic>
+                  <pic:nvPicPr>
+                    <pic:cNvPr id="0" name="image.png"/>
+                    <pic:cNvPicPr/>
+                  </pic:nvPicPr>
+                  <pic:blipFill>
+                    <a:blip r:embed="rId46"/>
+                    <a:stretch>
+                      <a:fillRect/>
+                    </a:stretch>
+                  </pic:blipFill>
+                  <pic:spPr>
+                    <a:xfrm>
+                      <a:off x="0" y="0"/>
+                      <a:ext cx="2743200" cy="1828800"/>
+                    </a:xfrm>
+                    <a:prstGeom prst="rect"/>
+                  </pic:spPr>
+                </pic:pic>
+              </a:graphicData>
+            </a:graphic>
+          </wp:inline>
+        </w:drawing>
+      </w:r>
+    </w:p>
+    <w:p/>
+    <w:p>
+      <w:r>
+        <w:drawing>
+          <wp:inline xmlns:a="http://schemas.openxmlformats.org/drawingml/2006/main" xmlns:pic="http://schemas.openxmlformats.org/drawingml/2006/picture">
+            <wp:extent cx="4572000" cy="2743200"/>
+            <wp:docPr id="39" name="Picture 39"/>
+            <wp:cNvGraphicFramePr>
+              <a:graphicFrameLocks noChangeAspect="1"/>
+            </wp:cNvGraphicFramePr>
+            <a:graphic>
+              <a:graphicData uri="http://schemas.openxmlformats.org/drawingml/2006/picture">
+                <pic:pic>
+                  <pic:nvPicPr>
+                    <pic:cNvPr id="0" name="image.png"/>
+                    <pic:cNvPicPr/>
+                  </pic:nvPicPr>
+                  <pic:blipFill>
+                    <a:blip r:embed="rId47"/>
+                    <a:stretch>
+                      <a:fillRect/>
+                    </a:stretch>
+                  </pic:blipFill>
+                  <pic:spPr>
+                    <a:xfrm>
+                      <a:off x="0" y="0"/>
+                      <a:ext cx="4572000" cy="2743200"/>
+                    </a:xfrm>
+                    <a:prstGeom prst="rect"/>
+                  </pic:spPr>
+                </pic:pic>
+              </a:graphicData>
+            </a:graphic>
+          </wp:inline>
+        </w:drawing>
+      </w:r>
+    </w:p>
+    <w:p/>
+    <w:p>
+      <w:r>
+        <w:drawing>
+          <wp:inline xmlns:a="http://schemas.openxmlformats.org/drawingml/2006/main" xmlns:pic="http://schemas.openxmlformats.org/drawingml/2006/picture">
+            <wp:extent cx="4572000" cy="2743200"/>
+            <wp:docPr id="40" name="Picture 40"/>
+            <wp:cNvGraphicFramePr>
+              <a:graphicFrameLocks noChangeAspect="1"/>
+            </wp:cNvGraphicFramePr>
+            <a:graphic>
+              <a:graphicData uri="http://schemas.openxmlformats.org/drawingml/2006/picture">
+                <pic:pic>
+                  <pic:nvPicPr>
+                    <pic:cNvPr id="0" name="image.png"/>
+                    <pic:cNvPicPr/>
+                  </pic:nvPicPr>
+                  <pic:blipFill>
+                    <a:blip r:embed="rId48"/>
+                    <a:stretch>
+                      <a:fillRect/>
+                    </a:stretch>
+                  </pic:blipFill>
+                  <pic:spPr>
+                    <a:xfrm>
+                      <a:off x="0" y="0"/>
+                      <a:ext cx="4572000" cy="2743200"/>
+                    </a:xfrm>
+                    <a:prstGeom prst="rect"/>
+                  </pic:spPr>
+                </pic:pic>
+              </a:graphicData>
+            </a:graphic>
+          </wp:inline>
+        </w:drawing>
+      </w:r>
+    </w:p>
+    <w:p/>
+    <w:p>
+      <w:r>
+        <w:t>Graficas de Variable PRODUCTION_HARVEST</w:t>
+      </w:r>
+    </w:p>
+    <w:p>
+      <w:r>
+        <w:drawing>
+          <wp:inline xmlns:a="http://schemas.openxmlformats.org/drawingml/2006/main" xmlns:pic="http://schemas.openxmlformats.org/drawingml/2006/picture">
+            <wp:extent cx="2743200" cy="1828800"/>
+            <wp:docPr id="41" name="Picture 41"/>
+            <wp:cNvGraphicFramePr>
+              <a:graphicFrameLocks noChangeAspect="1"/>
+            </wp:cNvGraphicFramePr>
+            <a:graphic>
+              <a:graphicData uri="http://schemas.openxmlformats.org/drawingml/2006/picture">
+                <pic:pic>
+                  <pic:nvPicPr>
+                    <pic:cNvPr id="0" name="image.png"/>
+                    <pic:cNvPicPr/>
+                  </pic:nvPicPr>
+                  <pic:blipFill>
+                    <a:blip r:embed="rId49"/>
+                    <a:stretch>
+                      <a:fillRect/>
+                    </a:stretch>
+                  </pic:blipFill>
+                  <pic:spPr>
+                    <a:xfrm>
+                      <a:off x="0" y="0"/>
+                      <a:ext cx="2743200" cy="1828800"/>
+                    </a:xfrm>
+                    <a:prstGeom prst="rect"/>
+                  </pic:spPr>
+                </pic:pic>
+              </a:graphicData>
+            </a:graphic>
+          </wp:inline>
+        </w:drawing>
+      </w:r>
+    </w:p>
+    <w:p/>
+    <w:p>
+      <w:r>
+        <w:drawing>
+          <wp:inline xmlns:a="http://schemas.openxmlformats.org/drawingml/2006/main" xmlns:pic="http://schemas.openxmlformats.org/drawingml/2006/picture">
+            <wp:extent cx="2743200" cy="1828800"/>
+            <wp:docPr id="42" name="Picture 42"/>
+            <wp:cNvGraphicFramePr>
+              <a:graphicFrameLocks noChangeAspect="1"/>
+            </wp:cNvGraphicFramePr>
+            <a:graphic>
+              <a:graphicData uri="http://schemas.openxmlformats.org/drawingml/2006/picture">
+                <pic:pic>
+                  <pic:nvPicPr>
+                    <pic:cNvPr id="0" name="image.png"/>
+                    <pic:cNvPicPr/>
+                  </pic:nvPicPr>
+                  <pic:blipFill>
+                    <a:blip r:embed="rId50"/>
+                    <a:stretch>
+                      <a:fillRect/>
+                    </a:stretch>
+                  </pic:blipFill>
+                  <pic:spPr>
+                    <a:xfrm>
+                      <a:off x="0" y="0"/>
+                      <a:ext cx="2743200" cy="1828800"/>
+                    </a:xfrm>
+                    <a:prstGeom prst="rect"/>
+                  </pic:spPr>
+                </pic:pic>
+              </a:graphicData>
+            </a:graphic>
+          </wp:inline>
+        </w:drawing>
+      </w:r>
+    </w:p>
+    <w:p/>
+    <w:p>
+      <w:r>
+        <w:drawing>
+          <wp:inline xmlns:a="http://schemas.openxmlformats.org/drawingml/2006/main" xmlns:pic="http://schemas.openxmlformats.org/drawingml/2006/picture">
+            <wp:extent cx="4572000" cy="2743200"/>
+            <wp:docPr id="43" name="Picture 43"/>
+            <wp:cNvGraphicFramePr>
+              <a:graphicFrameLocks noChangeAspect="1"/>
+            </wp:cNvGraphicFramePr>
+            <a:graphic>
+              <a:graphicData uri="http://schemas.openxmlformats.org/drawingml/2006/picture">
+                <pic:pic>
+                  <pic:nvPicPr>
+                    <pic:cNvPr id="0" name="image.png"/>
+                    <pic:cNvPicPr/>
+                  </pic:nvPicPr>
+                  <pic:blipFill>
+                    <a:blip r:embed="rId51"/>
+                    <a:stretch>
+                      <a:fillRect/>
+                    </a:stretch>
+                  </pic:blipFill>
+                  <pic:spPr>
+                    <a:xfrm>
+                      <a:off x="0" y="0"/>
+                      <a:ext cx="4572000" cy="2743200"/>
+                    </a:xfrm>
+                    <a:prstGeom prst="rect"/>
+                  </pic:spPr>
+                </pic:pic>
+              </a:graphicData>
+            </a:graphic>
+          </wp:inline>
+        </w:drawing>
+      </w:r>
+    </w:p>
+    <w:p/>
+    <w:p>
+      <w:r>
+        <w:drawing>
+          <wp:inline xmlns:a="http://schemas.openxmlformats.org/drawingml/2006/main" xmlns:pic="http://schemas.openxmlformats.org/drawingml/2006/picture">
+            <wp:extent cx="4572000" cy="2743200"/>
+            <wp:docPr id="44" name="Picture 44"/>
+            <wp:cNvGraphicFramePr>
+              <a:graphicFrameLocks noChangeAspect="1"/>
+            </wp:cNvGraphicFramePr>
+            <a:graphic>
+              <a:graphicData uri="http://schemas.openxmlformats.org/drawingml/2006/picture">
+                <pic:pic>
+                  <pic:nvPicPr>
+                    <pic:cNvPr id="0" name="image.png"/>
+                    <pic:cNvPicPr/>
+                  </pic:nvPicPr>
+                  <pic:blipFill>
+                    <a:blip r:embed="rId52"/>
                     <a:stretch>
                       <a:fillRect/>
                     </a:stretch>

</xml_diff>